<commit_message>
Added: Trending products with images
</commit_message>
<xml_diff>
--- a/TailTales(Documentation).docx
+++ b/TailTales(Documentation).docx
@@ -12,7 +12,6 @@
           <w:szCs w:val="28"/>
         </w:rPr>
       </w:pPr>
-      <w:proofErr w:type="spellStart"/>
       <w:r>
         <w:rPr>
           <w:b/>
@@ -20,17 +19,7 @@
           <w:sz w:val="28"/>
           <w:szCs w:val="28"/>
         </w:rPr>
-        <w:t>TailTales</w:t>
-      </w:r>
-      <w:proofErr w:type="spellEnd"/>
-      <w:r>
-        <w:rPr>
-          <w:b/>
-          <w:bCs/>
-          <w:sz w:val="28"/>
-          <w:szCs w:val="28"/>
-        </w:rPr>
-        <w:t xml:space="preserve"> Website - Implementation Phase</w:t>
+        <w:t>TailTales Website - Implementation Phase</w:t>
       </w:r>
     </w:p>
     <w:p>
@@ -101,11 +90,9 @@
       <w:r>
         <w:t xml:space="preserve"> </w:t>
       </w:r>
-      <w:proofErr w:type="spellStart"/>
       <w:r>
         <w:t>TailTales</w:t>
       </w:r>
-      <w:proofErr w:type="spellEnd"/>
     </w:p>
     <w:p>
       <w:pPr>
@@ -328,7 +315,6 @@
         </w:rPr>
         <w:t xml:space="preserve">The </w:t>
       </w:r>
-      <w:proofErr w:type="spellStart"/>
       <w:r>
         <w:rPr>
           <w:rFonts w:ascii="Times New Roman" w:eastAsia="Times New Roman" w:hAnsi="Times New Roman" w:cs="Times New Roman"/>
@@ -337,18 +323,7 @@
           <w:kern w:val="0"/>
           <w14:ligatures w14:val="none"/>
         </w:rPr>
-        <w:t>TailTales</w:t>
-      </w:r>
-      <w:proofErr w:type="spellEnd"/>
-      <w:r>
-        <w:rPr>
-          <w:rFonts w:ascii="Times New Roman" w:eastAsia="Times New Roman" w:hAnsi="Times New Roman" w:cs="Times New Roman"/>
-          <w:b/>
-          <w:bCs/>
-          <w:kern w:val="0"/>
-          <w14:ligatures w14:val="none"/>
-        </w:rPr>
-        <w:t xml:space="preserve"> Website</w:t>
+        <w:t>TailTales Website</w:t>
       </w:r>
       <w:r>
         <w:rPr>
@@ -1395,7 +1370,7 @@
           <w:noProof/>
         </w:rPr>
         <w:drawing>
-          <wp:inline distT="0" distB="0" distL="0" distR="0" wp14:anchorId="25DDB69E" wp14:editId="27A550F2">
+          <wp:inline distT="0" distB="0" distL="0" distR="0" wp14:anchorId="25DDB69E" wp14:editId="3602E585">
             <wp:extent cx="2208068" cy="5299364"/>
             <wp:effectExtent l="0" t="0" r="1905" b="0"/>
             <wp:docPr id="1097469763" name="Picture 1" descr="A screenshot of a computer&#10;&#10;AI-generated content may be incorrect."/>

</xml_diff>